<commit_message>
aan de documentatie gewerkt
</commit_message>
<xml_diff>
--- a/98-Documentatie/Oplevering/Applicatiebeheer.docx
+++ b/98-Documentatie/Oplevering/Applicatiebeheer.docx
@@ -1191,19 +1191,17 @@
       <w:r>
         <w:br w:type="page"/>
       </w:r>
-      <w:bookmarkStart w:id="0" w:name="_GoBack"/>
-      <w:bookmarkEnd w:id="0"/>
     </w:p>
     <w:p>
       <w:pPr>
         <w:pStyle w:val="Heading1"/>
       </w:pPr>
-      <w:bookmarkStart w:id="1" w:name="_Toc439754413"/>
+      <w:bookmarkStart w:id="0" w:name="_Toc439754413"/>
       <w:r>
         <w:lastRenderedPageBreak/>
         <w:t>Afwegingen</w:t>
       </w:r>
-      <w:bookmarkEnd w:id="1"/>
+      <w:bookmarkEnd w:id="0"/>
     </w:p>
     <w:p>
       <w:pPr>
@@ -1222,22 +1220,22 @@
       <w:pPr>
         <w:pStyle w:val="Heading1"/>
       </w:pPr>
-      <w:bookmarkStart w:id="2" w:name="_Toc439754414"/>
+      <w:bookmarkStart w:id="1" w:name="_Toc439754414"/>
       <w:r>
         <w:lastRenderedPageBreak/>
         <w:t>Ontwerpen</w:t>
       </w:r>
-      <w:bookmarkEnd w:id="2"/>
+      <w:bookmarkEnd w:id="1"/>
     </w:p>
     <w:p>
       <w:pPr>
         <w:pStyle w:val="Heading2"/>
       </w:pPr>
-      <w:bookmarkStart w:id="3" w:name="_Toc439754415"/>
+      <w:bookmarkStart w:id="2" w:name="_Toc439754415"/>
       <w:r>
         <w:t>US01 – Catalogus bekijken</w:t>
       </w:r>
-      <w:bookmarkEnd w:id="3"/>
+      <w:bookmarkEnd w:id="2"/>
     </w:p>
     <w:p>
       <w:r>
@@ -1326,12 +1324,12 @@
       <w:pPr>
         <w:pStyle w:val="Heading2"/>
       </w:pPr>
-      <w:bookmarkStart w:id="4" w:name="_Toc439754416"/>
+      <w:bookmarkStart w:id="3" w:name="_Toc439754416"/>
       <w:r>
         <w:lastRenderedPageBreak/>
         <w:t>US02 – Winkelmandje vullen</w:t>
       </w:r>
-      <w:bookmarkEnd w:id="4"/>
+      <w:bookmarkEnd w:id="3"/>
     </w:p>
     <w:p>
       <w:r>
@@ -1485,12 +1483,12 @@
       <w:pPr>
         <w:pStyle w:val="Heading2"/>
       </w:pPr>
-      <w:bookmarkStart w:id="5" w:name="_Toc439754417"/>
+      <w:bookmarkStart w:id="4" w:name="_Toc439754417"/>
       <w:r>
         <w:lastRenderedPageBreak/>
         <w:t>US03 – Bestelling plaatsen</w:t>
       </w:r>
-      <w:bookmarkEnd w:id="5"/>
+      <w:bookmarkEnd w:id="4"/>
     </w:p>
     <w:p>
       <w:r>
@@ -1562,6 +1560,222 @@
         </w:drawing>
       </w:r>
     </w:p>
+    <w:p>
+      <w:r>
+        <w:br w:type="page"/>
+      </w:r>
+    </w:p>
+    <w:p>
+      <w:pPr>
+        <w:pStyle w:val="Heading1"/>
+      </w:pPr>
+      <w:r>
+        <w:lastRenderedPageBreak/>
+        <w:t>Testhandleiding</w:t>
+      </w:r>
+    </w:p>
+    <w:p>
+      <w:r>
+        <w:t xml:space="preserve">Om per solution de tests te kunnen draaien, moeten de </w:t>
+      </w:r>
+      <w:proofErr w:type="spellStart"/>
+      <w:r>
+        <w:t>solutions</w:t>
+      </w:r>
+      <w:proofErr w:type="spellEnd"/>
+      <w:r>
+        <w:t xml:space="preserve"> in de juiste volgorde worden gebuild. </w:t>
+      </w:r>
+      <w:r>
+        <w:t xml:space="preserve">Dit omdat verschillende </w:t>
+      </w:r>
+      <w:proofErr w:type="spellStart"/>
+      <w:r>
+        <w:t>solutions</w:t>
+      </w:r>
+      <w:proofErr w:type="spellEnd"/>
+      <w:r>
+        <w:t xml:space="preserve"> afhankelijk zijn van de </w:t>
+      </w:r>
+      <w:proofErr w:type="spellStart"/>
+      <w:r>
+        <w:t>wsdl</w:t>
+      </w:r>
+      <w:proofErr w:type="spellEnd"/>
+      <w:r>
+        <w:t xml:space="preserve"> bestanden van andere </w:t>
+      </w:r>
+      <w:proofErr w:type="spellStart"/>
+      <w:r>
+        <w:t>solutions</w:t>
+      </w:r>
+      <w:proofErr w:type="spellEnd"/>
+      <w:r>
+        <w:t>. De</w:t>
+      </w:r>
+      <w:r>
+        <w:t xml:space="preserve"> </w:t>
+      </w:r>
+      <w:proofErr w:type="spellStart"/>
+      <w:r>
+        <w:t>build</w:t>
+      </w:r>
+      <w:proofErr w:type="spellEnd"/>
+      <w:r>
+        <w:t>-</w:t>
+      </w:r>
+      <w:r>
+        <w:t xml:space="preserve">volgorde is: </w:t>
+      </w:r>
+    </w:p>
+    <w:p>
+      <w:pPr>
+        <w:pStyle w:val="ListParagraph"/>
+        <w:numPr>
+          <w:ilvl w:val="0"/>
+          <w:numId w:val="3"/>
+        </w:numPr>
+      </w:pPr>
+      <w:proofErr w:type="spellStart"/>
+      <w:r>
+        <w:t>PfSLocatorService</w:t>
+      </w:r>
+      <w:proofErr w:type="spellEnd"/>
+    </w:p>
+    <w:p>
+      <w:pPr>
+        <w:pStyle w:val="ListParagraph"/>
+        <w:numPr>
+          <w:ilvl w:val="0"/>
+          <w:numId w:val="3"/>
+        </w:numPr>
+      </w:pPr>
+      <w:r>
+        <w:t>06-BSKlantbeheer</w:t>
+      </w:r>
+    </w:p>
+    <w:p>
+      <w:pPr>
+        <w:pStyle w:val="ListParagraph"/>
+        <w:numPr>
+          <w:ilvl w:val="0"/>
+          <w:numId w:val="3"/>
+        </w:numPr>
+      </w:pPr>
+      <w:r>
+        <w:t>05-BSBestellingenbeheer</w:t>
+      </w:r>
+    </w:p>
+    <w:p>
+      <w:pPr>
+        <w:pStyle w:val="ListParagraph"/>
+        <w:numPr>
+          <w:ilvl w:val="0"/>
+          <w:numId w:val="3"/>
+        </w:numPr>
+      </w:pPr>
+      <w:r>
+        <w:t>04-PcSWinkelen</w:t>
+      </w:r>
+    </w:p>
+    <w:p>
+      <w:pPr>
+        <w:pStyle w:val="ListParagraph"/>
+        <w:numPr>
+          <w:ilvl w:val="0"/>
+          <w:numId w:val="3"/>
+        </w:numPr>
+      </w:pPr>
+      <w:r>
+        <w:t>03-PcSBestellen</w:t>
+      </w:r>
+    </w:p>
+    <w:p>
+      <w:pPr>
+        <w:pStyle w:val="ListParagraph"/>
+        <w:numPr>
+          <w:ilvl w:val="0"/>
+          <w:numId w:val="3"/>
+        </w:numPr>
+      </w:pPr>
+      <w:r>
+        <w:t>02-FEBestellen</w:t>
+      </w:r>
+    </w:p>
+    <w:p>
+      <w:pPr>
+        <w:pStyle w:val="ListParagraph"/>
+        <w:numPr>
+          <w:ilvl w:val="0"/>
+          <w:numId w:val="3"/>
+        </w:numPr>
+      </w:pPr>
+      <w:proofErr w:type="spellStart"/>
+      <w:r>
+        <w:t>Leet.Kantilever.FEWebwinkel</w:t>
+      </w:r>
+      <w:proofErr w:type="spellEnd"/>
+    </w:p>
+    <w:p>
+      <w:r>
+        <w:t xml:space="preserve">Hierna kunnen alle tests worden uitgevoerd. </w:t>
+      </w:r>
+    </w:p>
+    <w:p/>
+    <w:p>
+      <w:pPr>
+        <w:pStyle w:val="Heading1"/>
+      </w:pPr>
+      <w:r>
+        <w:t xml:space="preserve">Test </w:t>
+      </w:r>
+      <w:proofErr w:type="spellStart"/>
+      <w:r>
+        <w:t>coverage</w:t>
+      </w:r>
+      <w:proofErr w:type="spellEnd"/>
+    </w:p>
+    <w:p>
+      <w:r>
+        <w:t xml:space="preserve">Aan het begin van het project was voorgenomen om minstens 80% van de code te testen met unit tests. Het kan voorkomen dat Visual Studio een lager percentage aangeeft. Dit komt omdat automatisch gegenereerde code onterecht wordt meegeteld bij test </w:t>
+      </w:r>
+      <w:proofErr w:type="spellStart"/>
+      <w:r>
+        <w:t>coverage</w:t>
+      </w:r>
+      <w:proofErr w:type="spellEnd"/>
+      <w:r>
+        <w:t xml:space="preserve">. </w:t>
+      </w:r>
+      <w:r>
+        <w:t>Bestanden die “</w:t>
+      </w:r>
+      <w:proofErr w:type="spellStart"/>
+      <w:r>
+        <w:t>generatedtypes.cs</w:t>
+      </w:r>
+      <w:proofErr w:type="spellEnd"/>
+      <w:r>
+        <w:t>” heten</w:t>
+      </w:r>
+      <w:r>
+        <w:t>, bijvoorbeeld die in de agent- en contractprojecten,</w:t>
+      </w:r>
+      <w:r>
+        <w:t xml:space="preserve"> </w:t>
+      </w:r>
+      <w:r>
+        <w:t>worden niet getest om twee redenen. Sommige bestanden worden gegenereerd uit XSD bestanden, die niet getest kunnen worden</w:t>
+      </w:r>
+      <w:r>
+        <w:t>, alleen gereviewd</w:t>
+      </w:r>
+      <w:bookmarkStart w:id="5" w:name="_GoBack"/>
+      <w:bookmarkEnd w:id="5"/>
+      <w:r>
+        <w:t xml:space="preserve">. WSDL bestanden worden niet getest, omdat de functionaliteit daaruit al wordt getest in het project dat deze functionaliteit aanbiedt.  </w:t>
+      </w:r>
+    </w:p>
     <w:sectPr>
       <w:pgSz w:w="12240" w:h="15840"/>
       <w:pgMar w:top="1440" w:right="1440" w:bottom="1440" w:left="1440" w:header="720" w:footer="720" w:gutter="0"/>
@@ -1666,6 +1880,95 @@
     </w:lvl>
   </w:abstractNum>
   <w:abstractNum w:abstractNumId="1" w15:restartNumberingAfterBreak="0">
+    <w:nsid w:val="72C40F02"/>
+    <w:multiLevelType w:val="hybridMultilevel"/>
+    <w:tmpl w:val="05BA04C2"/>
+    <w:lvl w:ilvl="0" w:tplc="0409000F">
+      <w:start w:val="1"/>
+      <w:numFmt w:val="decimal"/>
+      <w:lvlText w:val="%1."/>
+      <w:lvlJc w:val="left"/>
+      <w:pPr>
+        <w:ind w:left="720" w:hanging="360"/>
+      </w:pPr>
+      <w:rPr>
+        <w:rFonts w:hint="default"/>
+      </w:rPr>
+    </w:lvl>
+    <w:lvl w:ilvl="1" w:tplc="04090019" w:tentative="1">
+      <w:start w:val="1"/>
+      <w:numFmt w:val="lowerLetter"/>
+      <w:lvlText w:val="%2."/>
+      <w:lvlJc w:val="left"/>
+      <w:pPr>
+        <w:ind w:left="1440" w:hanging="360"/>
+      </w:pPr>
+    </w:lvl>
+    <w:lvl w:ilvl="2" w:tplc="0409001B" w:tentative="1">
+      <w:start w:val="1"/>
+      <w:numFmt w:val="lowerRoman"/>
+      <w:lvlText w:val="%3."/>
+      <w:lvlJc w:val="right"/>
+      <w:pPr>
+        <w:ind w:left="2160" w:hanging="180"/>
+      </w:pPr>
+    </w:lvl>
+    <w:lvl w:ilvl="3" w:tplc="0409000F" w:tentative="1">
+      <w:start w:val="1"/>
+      <w:numFmt w:val="decimal"/>
+      <w:lvlText w:val="%4."/>
+      <w:lvlJc w:val="left"/>
+      <w:pPr>
+        <w:ind w:left="2880" w:hanging="360"/>
+      </w:pPr>
+    </w:lvl>
+    <w:lvl w:ilvl="4" w:tplc="04090019" w:tentative="1">
+      <w:start w:val="1"/>
+      <w:numFmt w:val="lowerLetter"/>
+      <w:lvlText w:val="%5."/>
+      <w:lvlJc w:val="left"/>
+      <w:pPr>
+        <w:ind w:left="3600" w:hanging="360"/>
+      </w:pPr>
+    </w:lvl>
+    <w:lvl w:ilvl="5" w:tplc="0409001B" w:tentative="1">
+      <w:start w:val="1"/>
+      <w:numFmt w:val="lowerRoman"/>
+      <w:lvlText w:val="%6."/>
+      <w:lvlJc w:val="right"/>
+      <w:pPr>
+        <w:ind w:left="4320" w:hanging="180"/>
+      </w:pPr>
+    </w:lvl>
+    <w:lvl w:ilvl="6" w:tplc="0409000F" w:tentative="1">
+      <w:start w:val="1"/>
+      <w:numFmt w:val="decimal"/>
+      <w:lvlText w:val="%7."/>
+      <w:lvlJc w:val="left"/>
+      <w:pPr>
+        <w:ind w:left="5040" w:hanging="360"/>
+      </w:pPr>
+    </w:lvl>
+    <w:lvl w:ilvl="7" w:tplc="04090019" w:tentative="1">
+      <w:start w:val="1"/>
+      <w:numFmt w:val="lowerLetter"/>
+      <w:lvlText w:val="%8."/>
+      <w:lvlJc w:val="left"/>
+      <w:pPr>
+        <w:ind w:left="5760" w:hanging="360"/>
+      </w:pPr>
+    </w:lvl>
+    <w:lvl w:ilvl="8" w:tplc="0409001B" w:tentative="1">
+      <w:start w:val="1"/>
+      <w:numFmt w:val="lowerRoman"/>
+      <w:lvlText w:val="%9."/>
+      <w:lvlJc w:val="right"/>
+      <w:pPr>
+        <w:ind w:left="6480" w:hanging="180"/>
+      </w:pPr>
+    </w:lvl>
+  </w:abstractNum>
+  <w:abstractNum w:abstractNumId="2" w15:restartNumberingAfterBreak="0">
     <w:nsid w:val="79BB4425"/>
     <w:multiLevelType w:val="hybridMultilevel"/>
     <w:tmpl w:val="7C88EF96"/>
@@ -1778,10 +2081,13 @@
     </w:lvl>
   </w:abstractNum>
   <w:num w:numId="1">
-    <w:abstractNumId w:val="1"/>
+    <w:abstractNumId w:val="2"/>
   </w:num>
   <w:num w:numId="2">
     <w:abstractNumId w:val="0"/>
+  </w:num>
+  <w:num w:numId="3">
+    <w:abstractNumId w:val="1"/>
   </w:num>
 </w:numbering>
 </file>
@@ -2675,7 +2981,7 @@
 </file>
 
 <file path=customXml/itemProps2.xml><?xml version="1.0" encoding="utf-8"?>
-<ds:datastoreItem xmlns:ds="http://schemas.openxmlformats.org/officeDocument/2006/customXml" ds:itemID="{09BAA629-CA24-4B71-B6A4-D06EC11F2923}">
+<ds:datastoreItem xmlns:ds="http://schemas.openxmlformats.org/officeDocument/2006/customXml" ds:itemID="{FEA9C535-0990-4990-815D-80642085D9E2}">
   <ds:schemaRefs>
     <ds:schemaRef ds:uri="http://schemas.openxmlformats.org/officeDocument/2006/bibliography"/>
   </ds:schemaRefs>

</xml_diff>